<commit_message>
chaged namings in code
</commit_message>
<xml_diff>
--- a/ai_12/Epic 6/stefan_shyika/epic_6_pactice_and_labs_report_stefan_shyika.docx
+++ b/ai_12/Epic 6/stefan_shyika/epic_6_pactice_and_labs_report_stefan_shyika.docx
@@ -2130,6 +2130,7 @@
         <w:rPr>
           <w:b/>
           <w:bCs/>
+          <w:noProof/>
           <w:sz w:val="40"/>
           <w:szCs w:val="40"/>
         </w:rPr>
@@ -2184,6 +2185,7 @@
         <w:rPr>
           <w:b/>
           <w:bCs/>
+          <w:noProof/>
           <w:sz w:val="40"/>
           <w:szCs w:val="40"/>
         </w:rPr>
@@ -2238,6 +2240,7 @@
         <w:rPr>
           <w:b/>
           <w:bCs/>
+          <w:noProof/>
           <w:sz w:val="40"/>
           <w:szCs w:val="40"/>
         </w:rPr>
@@ -2297,17 +2300,19 @@
           <w:szCs w:val="40"/>
         </w:rPr>
       </w:pPr>
-      <w:r>
-        <w:rPr>
-          <w:b/>
-          <w:bCs/>
-          <w:sz w:val="40"/>
-          <w:szCs w:val="40"/>
-          <w:lang w:val="pl-PL"/>
-        </w:rPr>
-        <w:lastRenderedPageBreak/>
-        <w:t>Pull</w:t>
-      </w:r>
+      <w:hyperlink r:id="rId23" w:history="1">
+        <w:r>
+          <w:rPr>
+            <w:rStyle w:val="a5"/>
+            <w:b/>
+            <w:bCs/>
+            <w:sz w:val="40"/>
+            <w:szCs w:val="40"/>
+            <w:lang w:val="pl-PL"/>
+          </w:rPr>
+          <w:t>Pull</w:t>
+        </w:r>
+      </w:hyperlink>
     </w:p>
     <w:p>
       <w:pPr>
@@ -2805,6 +2810,29 @@
       <w:bCs/>
     </w:rPr>
   </w:style>
+  <w:style w:type="character" w:styleId="a5">
+    <w:name w:val="Hyperlink"/>
+    <w:basedOn w:val="a0"/>
+    <w:uiPriority w:val="99"/>
+    <w:unhideWhenUsed/>
+    <w:rsid w:val="007902E0"/>
+    <w:rPr>
+      <w:color w:val="0563C1" w:themeColor="hyperlink"/>
+      <w:u w:val="single"/>
+    </w:rPr>
+  </w:style>
+  <w:style w:type="character" w:styleId="a6">
+    <w:name w:val="Unresolved Mention"/>
+    <w:basedOn w:val="a0"/>
+    <w:uiPriority w:val="99"/>
+    <w:semiHidden/>
+    <w:unhideWhenUsed/>
+    <w:rsid w:val="007902E0"/>
+    <w:rPr>
+      <w:color w:val="605E5C"/>
+      <w:shd w:val="clear" w:color="auto" w:fill="E1DFDD"/>
+    </w:rPr>
+  </w:style>
 </w:styles>
 </file>
 

</xml_diff>